<commit_message>
Istalado pacote pyodbc para conexão ao SQL Server e criado CRUD de teste para base de dados criada anteriormente
</commit_message>
<xml_diff>
--- a/docs/idéias.docx
+++ b/docs/idéias.docx
@@ -25,11 +25,6 @@
           <w:rtl w:val="0"/>
         </w:rPr>
         <w:t xml:space="preserve">Um sistema de cadastro e consulta de pessoas em python com db SQL</w:t>
-      </w:r>
-      <w:r>
-        <w:rPr>
-          <w:rtl w:val="0"/>
-        </w:rPr>
       </w:r>
     </w:p>
     <w:p>
@@ -402,14 +397,20 @@
         </w:numPr>
         <w:ind w:left="720" w:hanging="360"/>
         <w:rPr>
-          <w:u w:val="none"/>
-        </w:rPr>
-      </w:pPr>
-      <w:r>
-        <w:rPr>
+          <w:strike w:val="1"/>
+        </w:rPr>
+      </w:pPr>
+      <w:r>
+        <w:rPr>
+          <w:strike w:val="1"/>
           <w:rtl w:val="0"/>
         </w:rPr>
         <w:t xml:space="preserve">Criar database SQL</w:t>
+      </w:r>
+      <w:r>
+        <w:rPr>
+          <w:rtl w:val="0"/>
+        </w:rPr>
       </w:r>
     </w:p>
     <w:p>
@@ -429,6 +430,11 @@
         </w:rPr>
         <w:t xml:space="preserve">criar funcionalidade de consulta, cadastro, e exclusão de dados do SQL no python</w:t>
       </w:r>
+      <w:r>
+        <w:rPr>
+          <w:rtl w:val="0"/>
+        </w:rPr>
+      </w:r>
     </w:p>
     <w:p>
       <w:pPr>
@@ -447,6 +453,11 @@
         </w:rPr>
         <w:t xml:space="preserve">Formatar interface com cores</w:t>
       </w:r>
+      <w:r>
+        <w:rPr>
+          <w:rtl w:val="0"/>
+        </w:rPr>
+      </w:r>
     </w:p>
     <w:p>
       <w:pPr>
@@ -464,6 +475,11 @@
           <w:rtl w:val="0"/>
         </w:rPr>
         <w:t xml:space="preserve">Criar documentação no README</w:t>
+      </w:r>
+      <w:r>
+        <w:rPr>
+          <w:rtl w:val="0"/>
+        </w:rPr>
       </w:r>
     </w:p>
     <w:p>
@@ -729,6 +745,134 @@
     <w:rPr>
       <w:sz w:val="52"/>
       <w:szCs w:val="52"/>
+    </w:rPr>
+  </w:style>
+  <w:style w:type="paragraph" w:styleId="Normal" w:default="1">
+    <w:name w:val="normal"/>
+  </w:style>
+  <w:style w:type="table" w:styleId="TableNormal" w:default="1">
+    <w:name w:val="Table Normal"/>
+  </w:style>
+  <w:style w:type="paragraph" w:styleId="Heading1">
+    <w:name w:val="heading 1"/>
+    <w:basedOn w:val="Normal"/>
+    <w:next w:val="Normal"/>
+    <w:pPr>
+      <w:keepNext w:val="1"/>
+      <w:keepLines w:val="1"/>
+      <w:spacing w:after="120" w:before="400" w:lineRule="auto"/>
+    </w:pPr>
+    <w:rPr>
+      <w:sz w:val="40"/>
+      <w:szCs w:val="40"/>
+    </w:rPr>
+  </w:style>
+  <w:style w:type="paragraph" w:styleId="Heading2">
+    <w:name w:val="heading 2"/>
+    <w:basedOn w:val="Normal"/>
+    <w:next w:val="Normal"/>
+    <w:pPr>
+      <w:keepNext w:val="1"/>
+      <w:keepLines w:val="1"/>
+      <w:spacing w:after="120" w:before="360" w:lineRule="auto"/>
+    </w:pPr>
+    <w:rPr>
+      <w:b w:val="0"/>
+      <w:sz w:val="32"/>
+      <w:szCs w:val="32"/>
+    </w:rPr>
+  </w:style>
+  <w:style w:type="paragraph" w:styleId="Heading3">
+    <w:name w:val="heading 3"/>
+    <w:basedOn w:val="Normal"/>
+    <w:next w:val="Normal"/>
+    <w:pPr>
+      <w:keepNext w:val="1"/>
+      <w:keepLines w:val="1"/>
+      <w:spacing w:after="80" w:before="320" w:lineRule="auto"/>
+    </w:pPr>
+    <w:rPr>
+      <w:b w:val="0"/>
+      <w:color w:val="434343"/>
+      <w:sz w:val="28"/>
+      <w:szCs w:val="28"/>
+    </w:rPr>
+  </w:style>
+  <w:style w:type="paragraph" w:styleId="Heading4">
+    <w:name w:val="heading 4"/>
+    <w:basedOn w:val="Normal"/>
+    <w:next w:val="Normal"/>
+    <w:pPr>
+      <w:keepNext w:val="1"/>
+      <w:keepLines w:val="1"/>
+      <w:spacing w:after="80" w:before="280" w:lineRule="auto"/>
+    </w:pPr>
+    <w:rPr>
+      <w:color w:val="666666"/>
+      <w:sz w:val="24"/>
+      <w:szCs w:val="24"/>
+    </w:rPr>
+  </w:style>
+  <w:style w:type="paragraph" w:styleId="Heading5">
+    <w:name w:val="heading 5"/>
+    <w:basedOn w:val="Normal"/>
+    <w:next w:val="Normal"/>
+    <w:pPr>
+      <w:keepNext w:val="1"/>
+      <w:keepLines w:val="1"/>
+      <w:spacing w:after="80" w:before="240" w:lineRule="auto"/>
+    </w:pPr>
+    <w:rPr>
+      <w:color w:val="666666"/>
+      <w:sz w:val="22"/>
+      <w:szCs w:val="22"/>
+    </w:rPr>
+  </w:style>
+  <w:style w:type="paragraph" w:styleId="Heading6">
+    <w:name w:val="heading 6"/>
+    <w:basedOn w:val="Normal"/>
+    <w:next w:val="Normal"/>
+    <w:pPr>
+      <w:keepNext w:val="1"/>
+      <w:keepLines w:val="1"/>
+      <w:spacing w:after="80" w:before="240" w:lineRule="auto"/>
+    </w:pPr>
+    <w:rPr>
+      <w:i w:val="1"/>
+      <w:color w:val="666666"/>
+      <w:sz w:val="22"/>
+      <w:szCs w:val="22"/>
+    </w:rPr>
+  </w:style>
+  <w:style w:type="paragraph" w:styleId="Title">
+    <w:name w:val="Title"/>
+    <w:basedOn w:val="Normal"/>
+    <w:next w:val="Normal"/>
+    <w:pPr>
+      <w:keepNext w:val="1"/>
+      <w:keepLines w:val="1"/>
+      <w:spacing w:after="60" w:before="0" w:lineRule="auto"/>
+    </w:pPr>
+    <w:rPr>
+      <w:sz w:val="52"/>
+      <w:szCs w:val="52"/>
+    </w:rPr>
+  </w:style>
+  <w:style w:type="paragraph" w:styleId="Subtitle">
+    <w:name w:val="Subtitle"/>
+    <w:basedOn w:val="Normal"/>
+    <w:next w:val="Normal"/>
+    <w:pPr>
+      <w:keepNext w:val="1"/>
+      <w:keepLines w:val="1"/>
+      <w:spacing w:after="320" w:before="0" w:lineRule="auto"/>
+    </w:pPr>
+    <w:rPr>
+      <w:rFonts w:ascii="Arial" w:cs="Arial" w:eastAsia="Arial" w:hAnsi="Arial"/>
+      <w:i w:val="0"/>
+      <w:color w:val="666666"/>
+      <w:sz w:val="30"/>
+      <w:szCs w:val="30"/>
     </w:rPr>
   </w:style>
   <w:style w:type="paragraph" w:styleId="Subtitle">
@@ -1069,4 +1213,19 @@
   </a:objectDefaults>
   <a:extraClrSchemeLst/>
 </a:theme>
+</file>
+
+<file path=customXML/item1.xml><?xml version="1.0" encoding="utf-8"?>
+<go:gDocsCustomXmlDataStorage xmlns:go="http://customooxmlschemas.google.com/" xmlns:r="http://schemas.openxmlformats.org/officeDocument/2006/relationships">
+  <go:docsCustomData xmlns:go="http://customooxmlschemas.google.com/" roundtripDataSignature="AMtx7mj7UEzaXX9fs5L/Lo1magE3qWOtBA==">AMUW2mUCsz2QyIZMUzLk1Gc7HeW+wuGFoQ45qT8f4j7Nr+qwfyO7PCeTvvwirlfjqGrJTo+5OqXbto1vGNAzdktyS+QjOuZlkgRgLsR7sLApT5q1y+uq4ZA=</go:docsCustomData>
+</go:gDocsCustomXmlDataStorage>
+</file>
+
+<file path=customXML/itemProps1.xml><?xml version="1.0" encoding="utf-8"?>
+<ds:datastoreItem xmlns:ds="http://schemas.openxmlformats.org/officeDocument/2006/customXml" ds:itemID="{11111111-1234-1234-1234-123412341234}">
+  <ds:schemaRefs>
+    <ds:schemaRef ds:uri="http://schemas.openxmlformats.org/officeDocument/2006/relationships"/>
+    <ds:schemaRef ds:uri="http://customooxmlschemas.google.com/"/>
+  </ds:schemaRefs>
+</ds:datastoreItem>
 </file>
</xml_diff>